<commit_message>
[#12][Modified templates as per new changes]
</commit_message>
<xml_diff>
--- a/Documents/Mobiliya_SNS_PowerBIDeployment_Version_1.0.0.docx
+++ b/Documents/Mobiliya_SNS_PowerBIDeployment_Version_1.0.0.docx
@@ -360,7 +360,7 @@
                                 <w:szCs w:val="17"/>
                                 <w:lang w:val="en-US"/>
                               </w:rPr>
-                              <w:t>April 2018</w:t>
+                              <w:t>May 2018</w:t>
                             </w:r>
                           </w:p>
                         </w:txbxContent>
@@ -400,7 +400,7 @@
                           <w:szCs w:val="17"/>
                           <w:lang w:val="en-US"/>
                         </w:rPr>
-                        <w:t>April 2018</w:t>
+                        <w:t>May 2018</w:t>
                       </w:r>
                     </w:p>
                   </w:txbxContent>
@@ -498,8 +498,8 @@
               <w:tab w:val="clear" w:pos="9016"/>
             </w:tabs>
           </w:pPr>
-          <w:bookmarkStart w:id="23" w:name="_GoBack"/>
-          <w:bookmarkEnd w:id="23"/>
+          <w:bookmarkStart w:id="26" w:name="_GoBack"/>
+          <w:bookmarkEnd w:id="26"/>
           <w:r>
             <w:rPr>
               <w:rFonts w:asciiTheme="minorAscii" w:hAnsiTheme="minorHAnsi" w:eastAsiaTheme="minorEastAsia" w:cstheme="minorBidi"/>
@@ -548,7 +548,7 @@
               <w:bCs w:val="0"/>
               <w:szCs w:val="22"/>
             </w:rPr>
-            <w:instrText xml:space="preserve"> HYPERLINK \l _Toc32121 </w:instrText>
+            <w:instrText xml:space="preserve"> HYPERLINK \l _Toc15152 </w:instrText>
           </w:r>
           <w:r>
             <w:rPr>
@@ -568,7 +568,7 @@
             <w:fldChar w:fldCharType="begin"/>
           </w:r>
           <w:r>
-            <w:instrText xml:space="preserve"> PAGEREF _Toc32121 </w:instrText>
+            <w:instrText xml:space="preserve"> PAGEREF _Toc15152 </w:instrText>
           </w:r>
           <w:r>
             <w:fldChar w:fldCharType="separate"/>
@@ -613,7 +613,7 @@
               <w:bCs w:val="0"/>
               <w:szCs w:val="22"/>
             </w:rPr>
-            <w:instrText xml:space="preserve"> HYPERLINK \l _Toc14549 </w:instrText>
+            <w:instrText xml:space="preserve"> HYPERLINK \l _Toc25947 </w:instrText>
           </w:r>
           <w:r>
             <w:rPr>
@@ -639,7 +639,7 @@
             <w:fldChar w:fldCharType="begin"/>
           </w:r>
           <w:r>
-            <w:instrText xml:space="preserve"> PAGEREF _Toc14549 </w:instrText>
+            <w:instrText xml:space="preserve"> PAGEREF _Toc25947 </w:instrText>
           </w:r>
           <w:r>
             <w:fldChar w:fldCharType="separate"/>
@@ -684,7 +684,7 @@
               <w:bCs w:val="0"/>
               <w:szCs w:val="22"/>
             </w:rPr>
-            <w:instrText xml:space="preserve"> HYPERLINK \l _Toc15979 </w:instrText>
+            <w:instrText xml:space="preserve"> HYPERLINK \l _Toc24337 </w:instrText>
           </w:r>
           <w:r>
             <w:rPr>
@@ -704,7 +704,7 @@
             <w:fldChar w:fldCharType="begin"/>
           </w:r>
           <w:r>
-            <w:instrText xml:space="preserve"> PAGEREF _Toc15979 </w:instrText>
+            <w:instrText xml:space="preserve"> PAGEREF _Toc24337 </w:instrText>
           </w:r>
           <w:r>
             <w:fldChar w:fldCharType="separate"/>
@@ -749,7 +749,7 @@
               <w:bCs w:val="0"/>
               <w:szCs w:val="22"/>
             </w:rPr>
-            <w:instrText xml:space="preserve"> HYPERLINK \l _Toc31325 </w:instrText>
+            <w:instrText xml:space="preserve"> HYPERLINK \l _Toc8191 </w:instrText>
           </w:r>
           <w:r>
             <w:rPr>
@@ -775,7 +775,7 @@
             <w:fldChar w:fldCharType="begin"/>
           </w:r>
           <w:r>
-            <w:instrText xml:space="preserve"> PAGEREF _Toc31325 </w:instrText>
+            <w:instrText xml:space="preserve"> PAGEREF _Toc8191 </w:instrText>
           </w:r>
           <w:r>
             <w:fldChar w:fldCharType="separate"/>
@@ -818,7 +818,7 @@
               <w:bCs w:val="0"/>
               <w:szCs w:val="22"/>
             </w:rPr>
-            <w:instrText xml:space="preserve"> HYPERLINK \l _Toc17754 </w:instrText>
+            <w:instrText xml:space="preserve"> HYPERLINK \l _Toc20217 </w:instrText>
           </w:r>
           <w:r>
             <w:rPr>
@@ -844,7 +844,7 @@
             <w:fldChar w:fldCharType="begin"/>
           </w:r>
           <w:r>
-            <w:instrText xml:space="preserve"> PAGEREF _Toc17754 </w:instrText>
+            <w:instrText xml:space="preserve"> PAGEREF _Toc20217 </w:instrText>
           </w:r>
           <w:r>
             <w:fldChar w:fldCharType="separate"/>
@@ -889,7 +889,7 @@
               <w:bCs w:val="0"/>
               <w:szCs w:val="22"/>
             </w:rPr>
-            <w:instrText xml:space="preserve"> HYPERLINK \l _Toc31001 </w:instrText>
+            <w:instrText xml:space="preserve"> HYPERLINK \l _Toc14570 </w:instrText>
           </w:r>
           <w:r>
             <w:rPr>
@@ -927,7 +927,7 @@
             <w:fldChar w:fldCharType="begin"/>
           </w:r>
           <w:r>
-            <w:instrText xml:space="preserve"> PAGEREF _Toc31001 </w:instrText>
+            <w:instrText xml:space="preserve"> PAGEREF _Toc14570 </w:instrText>
           </w:r>
           <w:r>
             <w:fldChar w:fldCharType="separate"/>
@@ -972,7 +972,7 @@
               <w:bCs w:val="0"/>
               <w:szCs w:val="22"/>
             </w:rPr>
-            <w:instrText xml:space="preserve"> HYPERLINK \l _Toc11299 </w:instrText>
+            <w:instrText xml:space="preserve"> HYPERLINK \l _Toc29161 </w:instrText>
           </w:r>
           <w:r>
             <w:rPr>
@@ -1003,7 +1003,7 @@
             <w:fldChar w:fldCharType="begin"/>
           </w:r>
           <w:r>
-            <w:instrText xml:space="preserve"> PAGEREF _Toc11299 </w:instrText>
+            <w:instrText xml:space="preserve"> PAGEREF _Toc29161 </w:instrText>
           </w:r>
           <w:r>
             <w:fldChar w:fldCharType="separate"/>
@@ -1048,7 +1048,7 @@
               <w:bCs w:val="0"/>
               <w:szCs w:val="22"/>
             </w:rPr>
-            <w:instrText xml:space="preserve"> HYPERLINK \l _Toc17122 </w:instrText>
+            <w:instrText xml:space="preserve"> HYPERLINK \l _Toc4141 </w:instrText>
           </w:r>
           <w:r>
             <w:rPr>
@@ -1063,7 +1063,7 @@
               <w:rFonts w:hint="default"/>
               <w:lang w:val="en-US"/>
             </w:rPr>
-            <w:t>7. Publish Power BI Report</w:t>
+            <w:t>7. Publish Power BI Reports</w:t>
           </w:r>
           <w:r>
             <w:rPr>
@@ -1079,7 +1079,7 @@
             <w:fldChar w:fldCharType="begin"/>
           </w:r>
           <w:r>
-            <w:instrText xml:space="preserve"> PAGEREF _Toc17122 </w:instrText>
+            <w:instrText xml:space="preserve"> PAGEREF _Toc4141 </w:instrText>
           </w:r>
           <w:r>
             <w:fldChar w:fldCharType="separate"/>
@@ -1124,7 +1124,7 @@
               <w:bCs w:val="0"/>
               <w:szCs w:val="22"/>
             </w:rPr>
-            <w:instrText xml:space="preserve"> HYPERLINK \l _Toc24323 </w:instrText>
+            <w:instrText xml:space="preserve"> HYPERLINK \l _Toc4238 </w:instrText>
           </w:r>
           <w:r>
             <w:rPr>
@@ -1154,13 +1154,13 @@
             <w:fldChar w:fldCharType="begin"/>
           </w:r>
           <w:r>
-            <w:instrText xml:space="preserve"> PAGEREF _Toc24323 </w:instrText>
+            <w:instrText xml:space="preserve"> PAGEREF _Toc4238 </w:instrText>
           </w:r>
           <w:r>
             <w:fldChar w:fldCharType="separate"/>
           </w:r>
           <w:r>
-            <w:t>9</w:t>
+            <w:t>11</w:t>
           </w:r>
           <w:r>
             <w:fldChar w:fldCharType="end"/>
@@ -1199,7 +1199,7 @@
               <w:bCs w:val="0"/>
               <w:szCs w:val="22"/>
             </w:rPr>
-            <w:instrText xml:space="preserve"> HYPERLINK \l _Toc22965 </w:instrText>
+            <w:instrText xml:space="preserve"> HYPERLINK \l _Toc6419 </w:instrText>
           </w:r>
           <w:r>
             <w:rPr>
@@ -1226,13 +1226,13 @@
             <w:fldChar w:fldCharType="begin"/>
           </w:r>
           <w:r>
-            <w:instrText xml:space="preserve"> PAGEREF _Toc22965 </w:instrText>
+            <w:instrText xml:space="preserve"> PAGEREF _Toc6419 </w:instrText>
           </w:r>
           <w:r>
             <w:fldChar w:fldCharType="separate"/>
           </w:r>
           <w:r>
-            <w:t>9</w:t>
+            <w:t>12</w:t>
           </w:r>
           <w:r>
             <w:fldChar w:fldCharType="end"/>
@@ -1430,7 +1430,7 @@
         </w:numPr>
       </w:pPr>
       <w:bookmarkStart w:id="0" w:name="_Toc492373275"/>
-      <w:bookmarkStart w:id="1" w:name="_Toc32121"/>
+      <w:bookmarkStart w:id="1" w:name="_Toc15152"/>
       <w:bookmarkStart w:id="2" w:name="AboutthisGuide"/>
       <w:r>
         <w:t>About this Guide</w:t>
@@ -1503,7 +1503,7 @@
         <w:rPr>
           <w:rFonts w:asciiTheme="minorAscii"/>
         </w:rPr>
-        <w:t xml:space="preserve"> solution provided by Mobiliya. This will walk the user through the usage instructions required for </w:t>
+        <w:t xml:space="preserve"> solution provided by Mobiliya. This will walk the user through usage instructions required for </w:t>
       </w:r>
       <w:r>
         <w:rPr>
@@ -1525,7 +1525,7 @@
         </w:rPr>
       </w:pPr>
       <w:bookmarkStart w:id="3" w:name="_Toc492373276"/>
-      <w:bookmarkStart w:id="4" w:name="_Toc14549"/>
+      <w:bookmarkStart w:id="4" w:name="_Toc25947"/>
       <w:bookmarkStart w:id="5" w:name="IndendedAudience"/>
       <w:r>
         <w:t>Intended Audience</w:t>
@@ -1579,7 +1579,7 @@
         </w:numPr>
       </w:pPr>
       <w:bookmarkStart w:id="6" w:name="_Toc492373277"/>
-      <w:bookmarkStart w:id="7" w:name="_Toc15979"/>
+      <w:bookmarkStart w:id="7" w:name="_Toc24337"/>
       <w:bookmarkStart w:id="8" w:name="Prerequisites"/>
       <w:r>
         <w:t>Pre-requisites</w:t>
@@ -1694,7 +1694,7 @@
           <w:rFonts w:asciiTheme="minorAscii"/>
           <w:lang w:val="en-US"/>
         </w:rPr>
-        <w:t>Power Bi Desktop (Latest Version)</w:t>
+        <w:t>Power Bi Desktop (May 2018 Version)</w:t>
       </w:r>
     </w:p>
     <w:p>
@@ -1727,7 +1727,7 @@
           <w:rFonts w:asciiTheme="minorAscii"/>
           <w:lang w:val="en-US"/>
         </w:rPr>
-        <w:t>Power BI Template file.</w:t>
+        <w:t>Power BI Template files.</w:t>
       </w:r>
     </w:p>
     <w:p>
@@ -1742,7 +1742,7 @@
         </w:rPr>
       </w:pPr>
       <w:bookmarkStart w:id="9" w:name="_Toc492373278"/>
-      <w:bookmarkStart w:id="10" w:name="_Toc31325"/>
+      <w:bookmarkStart w:id="10" w:name="_Toc8191"/>
       <w:bookmarkStart w:id="11" w:name="setup"/>
       <w:r>
         <w:t>Setup</w:t>
@@ -1763,7 +1763,7 @@
         </w:rPr>
       </w:pPr>
       <w:bookmarkStart w:id="12" w:name="_Toc492373279"/>
-      <w:bookmarkStart w:id="13" w:name="_Toc17754"/>
+      <w:bookmarkStart w:id="13" w:name="_Toc20217"/>
       <w:r>
         <w:t>Software Setup</w:t>
       </w:r>
@@ -1818,7 +1818,7 @@
           <w:lang w:val="en-US" w:eastAsia="en-US" w:bidi="en-US"/>
         </w:rPr>
       </w:pPr>
-      <w:bookmarkStart w:id="15" w:name="_Toc31001"/>
+      <w:bookmarkStart w:id="15" w:name="_Toc14570"/>
       <w:bookmarkStart w:id="16" w:name="_Register with the Power BI App Registration Tool"/>
       <w:r>
         <w:rPr>
@@ -2572,7 +2572,7 @@
           <w:lang w:val="en-US"/>
         </w:rPr>
       </w:pPr>
-      <w:bookmarkStart w:id="17" w:name="_Toc11299"/>
+      <w:bookmarkStart w:id="17" w:name="_Toc29161"/>
       <w:r>
         <w:rPr>
           <w:rFonts w:hint="default"/>
@@ -2730,7 +2730,7 @@
           <w:rFonts w:hint="default"/>
           <w:lang w:val="en-US"/>
         </w:rPr>
-        <w:t xml:space="preserve">Go to </w:t>
+        <w:t xml:space="preserve">On the left side panel, scroll down and look for </w:t>
       </w:r>
       <w:r>
         <w:rPr>
@@ -2739,14 +2739,43 @@
           <w:bCs/>
           <w:lang w:val="en-US"/>
         </w:rPr>
+        <w:t>Azure</w:t>
+      </w:r>
+      <w:r>
+        <w:rPr>
+          <w:rFonts w:hint="default"/>
+          <w:lang w:val="en-US"/>
+        </w:rPr>
+        <w:t xml:space="preserve"> </w:t>
+      </w:r>
+      <w:r>
+        <w:rPr>
+          <w:rFonts w:hint="default"/>
+          <w:b/>
+          <w:bCs/>
+          <w:lang w:val="en-US"/>
+        </w:rPr>
         <w:t>Active Directory</w:t>
       </w:r>
-      <w:r>
-        <w:rPr>
-          <w:rFonts w:hint="default"/>
-          <w:lang w:val="en-US"/>
-        </w:rPr>
-        <w:t xml:space="preserve"> and browse to </w:t>
+    </w:p>
+    <w:p>
+      <w:pPr>
+        <w:numPr>
+          <w:ilvl w:val="1"/>
+          <w:numId w:val="2"/>
+        </w:numPr>
+        <w:ind w:left="1440" w:leftChars="0" w:hanging="360" w:firstLineChars="0"/>
+        <w:rPr>
+          <w:rFonts w:hint="default"/>
+          <w:lang w:val="en-US"/>
+        </w:rPr>
+      </w:pPr>
+      <w:r>
+        <w:rPr>
+          <w:rFonts w:hint="default"/>
+          <w:lang w:val="en-US"/>
+        </w:rPr>
+        <w:t xml:space="preserve">Click to open it and browse to </w:t>
       </w:r>
       <w:r>
         <w:rPr>
@@ -3643,13 +3672,13 @@
           <w:lang w:val="en-US"/>
         </w:rPr>
       </w:pPr>
-      <w:bookmarkStart w:id="18" w:name="_Toc17122"/>
-      <w:r>
-        <w:rPr>
-          <w:rFonts w:hint="default"/>
-          <w:lang w:val="en-US"/>
-        </w:rPr>
-        <w:t>Publish Power BI Report</w:t>
+      <w:bookmarkStart w:id="18" w:name="_Toc4141"/>
+      <w:r>
+        <w:rPr>
+          <w:rFonts w:hint="default"/>
+          <w:lang w:val="en-US"/>
+        </w:rPr>
+        <w:t>Publish Power BI Reports</w:t>
       </w:r>
       <w:r>
         <w:rPr>
@@ -3677,7 +3706,50 @@
           <w:rFonts w:hint="default"/>
           <w:lang w:val="en-US"/>
         </w:rPr>
-        <w:t>Open the Power BI template file.</w:t>
+        <w:t>Download and open the Power BI template files from the GIT repository and follow all the steps below for each template file.</w:t>
+      </w:r>
+      <w:r>
+        <w:rPr>
+          <w:rFonts w:hint="default"/>
+          <w:lang w:val="en-US"/>
+        </w:rPr>
+        <w:br w:type="textWrapping"/>
+      </w:r>
+      <w:r>
+        <w:rPr>
+          <w:rFonts w:hint="default"/>
+          <w:lang w:val="en-US"/>
+        </w:rPr>
+        <w:fldChar w:fldCharType="begin"/>
+      </w:r>
+      <w:r>
+        <w:rPr>
+          <w:rFonts w:hint="default"/>
+          <w:lang w:val="en-US"/>
+        </w:rPr>
+        <w:instrText xml:space="preserve"> HYPERLINK "https://github.com/MobiliyaTechnologies/SnSPowerBI/blob/master/Templates/SNS_Report_4.0.pbit" </w:instrText>
+      </w:r>
+      <w:r>
+        <w:rPr>
+          <w:rFonts w:hint="default"/>
+          <w:lang w:val="en-US"/>
+        </w:rPr>
+        <w:fldChar w:fldCharType="separate"/>
+      </w:r>
+      <w:r>
+        <w:rPr>
+          <w:rStyle w:val="27"/>
+          <w:rFonts w:hint="default"/>
+          <w:lang w:val="en-US"/>
+        </w:rPr>
+        <w:t>https://github.com/MobiliyaTechnologies/SnSPowerBI/blob/master/Templates/</w:t>
+      </w:r>
+      <w:r>
+        <w:rPr>
+          <w:rFonts w:hint="default"/>
+          <w:lang w:val="en-US"/>
+        </w:rPr>
+        <w:fldChar w:fldCharType="end"/>
       </w:r>
     </w:p>
     <w:p>
@@ -3697,16 +3769,7 @@
           <w:rFonts w:hint="default"/>
           <w:lang w:val="en-US"/>
         </w:rPr>
-        <w:t xml:space="preserve">Enter details to connect back-end with the report and click on </w:t>
-      </w:r>
-      <w:r>
-        <w:rPr>
-          <w:rFonts w:hint="default"/>
-          <w:b/>
-          <w:bCs/>
-          <w:lang w:val="en-US"/>
-        </w:rPr>
-        <w:t>Load</w:t>
+        <w:t>Enter Cosmos DB URI to connect back-end with the report</w:t>
       </w:r>
       <w:r>
         <w:rPr>
@@ -3720,16 +3783,32 @@
       <w:r>
         <w:rPr>
           <w:rFonts w:hint="default"/>
+          <w:b w:val="0"/>
+          <w:bCs w:val="0"/>
           <w:lang w:val="en-US"/>
         </w:rPr>
         <w:br w:type="textWrapping"/>
+      </w:r>
+      <w:r>
+        <w:rPr>
+          <w:rFonts w:hint="default"/>
+          <w:lang w:val="en-US"/>
+        </w:rPr>
+        <w:br w:type="textWrapping"/>
+      </w:r>
+      <w:r>
+        <w:rPr>
+          <w:rFonts w:hint="default"/>
+          <w:lang w:val="en-US"/>
+        </w:rPr>
+        <w:t xml:space="preserve">    </w:t>
       </w:r>
       <w:r>
         <w:drawing>
           <wp:inline distT="0" distB="0" distL="114300" distR="114300">
-            <wp:extent cx="4766945" cy="2592070"/>
-            <wp:effectExtent l="25400" t="25400" r="84455" b="87630"/>
-            <wp:docPr id="17" name="Picture 1"/>
+            <wp:extent cx="5730875" cy="1702435"/>
+            <wp:effectExtent l="25400" t="25400" r="92075" b="81915"/>
+            <wp:docPr id="12" name="Picture 3"/>
             <wp:cNvGraphicFramePr>
               <a:graphicFrameLocks xmlns:a="http://schemas.openxmlformats.org/drawingml/2006/main" noChangeAspect="1"/>
             </wp:cNvGraphicFramePr>
@@ -3737,7 +3816,7 @@
               <a:graphicData uri="http://schemas.openxmlformats.org/drawingml/2006/picture">
                 <pic:pic xmlns:pic="http://schemas.openxmlformats.org/drawingml/2006/picture">
                   <pic:nvPicPr>
-                    <pic:cNvPr id="17" name="Picture 1"/>
+                    <pic:cNvPr id="12" name="Picture 3"/>
                     <pic:cNvPicPr>
                       <a:picLocks noChangeAspect="1"/>
                     </pic:cNvPicPr>
@@ -3751,7 +3830,7 @@
                   <pic:spPr>
                     <a:xfrm>
                       <a:off x="0" y="0"/>
-                      <a:ext cx="4766945" cy="2592070"/>
+                      <a:ext cx="5730875" cy="1702435"/>
                     </a:xfrm>
                     <a:prstGeom prst="rect">
                       <a:avLst/>
@@ -3794,7 +3873,272 @@
           <w:rFonts w:hint="default"/>
           <w:lang w:val="en-US"/>
         </w:rPr>
-        <w:t xml:space="preserve">You will be prompted for </w:t>
+        <w:t xml:space="preserve">To get the above details, login to </w:t>
+      </w:r>
+      <w:r>
+        <w:rPr>
+          <w:rFonts w:hint="default"/>
+          <w:lang w:val="en-US"/>
+        </w:rPr>
+        <w:fldChar w:fldCharType="begin"/>
+      </w:r>
+      <w:r>
+        <w:rPr>
+          <w:rFonts w:hint="default"/>
+          <w:lang w:val="en-US"/>
+        </w:rPr>
+        <w:instrText xml:space="preserve"> HYPERLINK "https://portal.azure.com" </w:instrText>
+      </w:r>
+      <w:r>
+        <w:rPr>
+          <w:rFonts w:hint="default"/>
+          <w:lang w:val="en-US"/>
+        </w:rPr>
+        <w:fldChar w:fldCharType="separate"/>
+      </w:r>
+      <w:r>
+        <w:rPr>
+          <w:rStyle w:val="27"/>
+          <w:rFonts w:hint="default"/>
+          <w:lang w:val="en-US"/>
+        </w:rPr>
+        <w:t>https://portal.azure.com</w:t>
+      </w:r>
+      <w:r>
+        <w:rPr>
+          <w:rFonts w:hint="default"/>
+          <w:lang w:val="en-US"/>
+        </w:rPr>
+        <w:fldChar w:fldCharType="end"/>
+      </w:r>
+      <w:r>
+        <w:rPr>
+          <w:rFonts w:hint="default"/>
+          <w:lang w:val="en-US"/>
+        </w:rPr>
+        <w:t xml:space="preserve"> and follow below steps:</w:t>
+      </w:r>
+    </w:p>
+    <w:p>
+      <w:pPr>
+        <w:numPr>
+          <w:ilvl w:val="2"/>
+          <w:numId w:val="2"/>
+        </w:numPr>
+        <w:ind w:left="2160" w:leftChars="0" w:hanging="180" w:firstLineChars="0"/>
+        <w:rPr>
+          <w:rFonts w:hint="default"/>
+          <w:lang w:val="en-US"/>
+        </w:rPr>
+      </w:pPr>
+      <w:r>
+        <w:rPr>
+          <w:rFonts w:hint="default"/>
+          <w:lang w:val="en-US"/>
+        </w:rPr>
+        <w:t>Select your Resource group.</w:t>
+      </w:r>
+    </w:p>
+    <w:p>
+      <w:pPr>
+        <w:numPr>
+          <w:ilvl w:val="2"/>
+          <w:numId w:val="2"/>
+        </w:numPr>
+        <w:ind w:left="2160" w:leftChars="0" w:hanging="180" w:firstLineChars="0"/>
+        <w:rPr>
+          <w:rFonts w:hint="default"/>
+          <w:lang w:val="en-US"/>
+        </w:rPr>
+      </w:pPr>
+      <w:r>
+        <w:rPr>
+          <w:rFonts w:hint="default"/>
+          <w:lang w:val="en-US"/>
+        </w:rPr>
+        <w:t>Select the Cosmos DB created during backend deployment.</w:t>
+      </w:r>
+      <w:r>
+        <w:rPr>
+          <w:rFonts w:hint="default"/>
+          <w:lang w:val="en-US"/>
+        </w:rPr>
+        <w:br w:type="textWrapping"/>
+      </w:r>
+      <w:r>
+        <w:rPr>
+          <w:rFonts w:hint="default"/>
+          <w:lang w:val="en-US"/>
+        </w:rPr>
+        <w:br w:type="textWrapping"/>
+      </w:r>
+      <w:r>
+        <w:rPr>
+          <w:rFonts w:hint="default"/>
+          <w:lang w:val="en-US"/>
+        </w:rPr>
+        <w:drawing>
+          <wp:inline distT="0" distB="0" distL="114300" distR="114300">
+            <wp:extent cx="4796790" cy="3230880"/>
+            <wp:effectExtent l="25400" t="25400" r="92710" b="96520"/>
+            <wp:docPr id="5" name="Picture 5" descr="Screenshot (97)1"/>
+            <wp:cNvGraphicFramePr>
+              <a:graphicFrameLocks xmlns:a="http://schemas.openxmlformats.org/drawingml/2006/main" noChangeAspect="1"/>
+            </wp:cNvGraphicFramePr>
+            <a:graphic xmlns:a="http://schemas.openxmlformats.org/drawingml/2006/main">
+              <a:graphicData uri="http://schemas.openxmlformats.org/drawingml/2006/picture">
+                <pic:pic xmlns:pic="http://schemas.openxmlformats.org/drawingml/2006/picture">
+                  <pic:nvPicPr>
+                    <pic:cNvPr id="5" name="Picture 5" descr="Screenshot (97)1"/>
+                    <pic:cNvPicPr>
+                      <a:picLocks noChangeAspect="1"/>
+                    </pic:cNvPicPr>
+                  </pic:nvPicPr>
+                  <pic:blipFill>
+                    <a:blip r:embed="rId25"/>
+                    <a:stretch>
+                      <a:fillRect/>
+                    </a:stretch>
+                  </pic:blipFill>
+                  <pic:spPr>
+                    <a:xfrm>
+                      <a:off x="0" y="0"/>
+                      <a:ext cx="4796790" cy="3230880"/>
+                    </a:xfrm>
+                    <a:prstGeom prst="rect">
+                      <a:avLst/>
+                    </a:prstGeom>
+                    <a:ln>
+                      <a:solidFill>
+                        <a:schemeClr val="tx1"/>
+                      </a:solidFill>
+                    </a:ln>
+                    <a:effectLst>
+                      <a:outerShdw blurRad="50800" dist="38100" dir="2700000" algn="tl" rotWithShape="0">
+                        <a:prstClr val="black">
+                          <a:alpha val="40000"/>
+                        </a:prstClr>
+                      </a:outerShdw>
+                    </a:effectLst>
+                  </pic:spPr>
+                </pic:pic>
+              </a:graphicData>
+            </a:graphic>
+          </wp:inline>
+        </w:drawing>
+      </w:r>
+    </w:p>
+    <w:p>
+      <w:pPr>
+        <w:numPr>
+          <w:ilvl w:val="2"/>
+          <w:numId w:val="2"/>
+        </w:numPr>
+        <w:ind w:left="2160" w:leftChars="0" w:hanging="180" w:firstLineChars="0"/>
+        <w:rPr>
+          <w:rFonts w:hint="default"/>
+          <w:lang w:val="en-US"/>
+        </w:rPr>
+      </w:pPr>
+      <w:r>
+        <w:rPr>
+          <w:rFonts w:hint="default"/>
+          <w:lang w:val="en-US"/>
+        </w:rPr>
+        <w:t>Locate the URI as highlighted below and paste the same in the Power BI Template file.</w:t>
+      </w:r>
+      <w:r>
+        <w:rPr>
+          <w:rFonts w:hint="default"/>
+          <w:lang w:val="en-US"/>
+        </w:rPr>
+        <w:br w:type="textWrapping"/>
+      </w:r>
+      <w:r>
+        <w:rPr>
+          <w:rFonts w:hint="default"/>
+          <w:lang w:val="en-US"/>
+        </w:rPr>
+        <w:br w:type="textWrapping"/>
+      </w:r>
+      <w:r>
+        <w:drawing>
+          <wp:inline distT="0" distB="0" distL="114300" distR="114300">
+            <wp:extent cx="4759960" cy="2688590"/>
+            <wp:effectExtent l="25400" t="25400" r="91440" b="86360"/>
+            <wp:docPr id="6" name="Picture 1"/>
+            <wp:cNvGraphicFramePr>
+              <a:graphicFrameLocks xmlns:a="http://schemas.openxmlformats.org/drawingml/2006/main" noChangeAspect="1"/>
+            </wp:cNvGraphicFramePr>
+            <a:graphic xmlns:a="http://schemas.openxmlformats.org/drawingml/2006/main">
+              <a:graphicData uri="http://schemas.openxmlformats.org/drawingml/2006/picture">
+                <pic:pic xmlns:pic="http://schemas.openxmlformats.org/drawingml/2006/picture">
+                  <pic:nvPicPr>
+                    <pic:cNvPr id="6" name="Picture 1"/>
+                    <pic:cNvPicPr>
+                      <a:picLocks noChangeAspect="1"/>
+                    </pic:cNvPicPr>
+                  </pic:nvPicPr>
+                  <pic:blipFill>
+                    <a:blip r:embed="rId26"/>
+                    <a:stretch>
+                      <a:fillRect/>
+                    </a:stretch>
+                  </pic:blipFill>
+                  <pic:spPr>
+                    <a:xfrm>
+                      <a:off x="0" y="0"/>
+                      <a:ext cx="4759960" cy="2688590"/>
+                    </a:xfrm>
+                    <a:prstGeom prst="rect">
+                      <a:avLst/>
+                    </a:prstGeom>
+                    <a:noFill/>
+                    <a:ln w="9525">
+                      <a:solidFill>
+                        <a:schemeClr val="tx1"/>
+                      </a:solidFill>
+                    </a:ln>
+                    <a:effectLst>
+                      <a:outerShdw blurRad="50800" dist="38100" dir="2700000" algn="tl" rotWithShape="0">
+                        <a:prstClr val="black">
+                          <a:alpha val="40000"/>
+                        </a:prstClr>
+                      </a:outerShdw>
+                    </a:effectLst>
+                  </pic:spPr>
+                </pic:pic>
+              </a:graphicData>
+            </a:graphic>
+          </wp:inline>
+        </w:drawing>
+      </w:r>
+      <w:r>
+        <w:rPr>
+          <w:rFonts w:hint="default"/>
+          <w:lang w:val="en-US"/>
+        </w:rPr>
+        <w:br w:type="textWrapping"/>
+      </w:r>
+    </w:p>
+    <w:p>
+      <w:pPr>
+        <w:numPr>
+          <w:ilvl w:val="1"/>
+          <w:numId w:val="2"/>
+        </w:numPr>
+        <w:ind w:left="1440" w:leftChars="0" w:hanging="360" w:firstLineChars="0"/>
+        <w:rPr>
+          <w:rFonts w:hint="default"/>
+          <w:lang w:val="en-US"/>
+        </w:rPr>
+      </w:pPr>
+      <w:r>
+        <w:rPr>
+          <w:rFonts w:hint="default"/>
+          <w:lang w:val="en-US"/>
+        </w:rPr>
+        <w:t xml:space="preserve">Go back to the browser window and under Settings, click on </w:t>
       </w:r>
       <w:r>
         <w:rPr>
@@ -3803,14 +4147,16 @@
           <w:bCs/>
           <w:lang w:val="en-US"/>
         </w:rPr>
-        <w:t>Account Key</w:t>
-      </w:r>
-      <w:r>
-        <w:rPr>
-          <w:rFonts w:hint="default"/>
-          <w:lang w:val="en-US"/>
-        </w:rPr>
-        <w:t xml:space="preserve"> of </w:t>
+        <w:t>Connection String</w:t>
+      </w:r>
+      <w:r>
+        <w:rPr>
+          <w:rFonts w:hint="default"/>
+          <w:b w:val="0"/>
+          <w:bCs w:val="0"/>
+          <w:lang w:val="en-US"/>
+        </w:rPr>
+        <w:t xml:space="preserve"> and note down the </w:t>
       </w:r>
       <w:r>
         <w:rPr>
@@ -3819,6 +4165,265 @@
           <w:bCs/>
           <w:lang w:val="en-US"/>
         </w:rPr>
+        <w:t>Primary Password</w:t>
+      </w:r>
+      <w:r>
+        <w:rPr>
+          <w:rFonts w:hint="default"/>
+          <w:b w:val="0"/>
+          <w:bCs w:val="0"/>
+          <w:lang w:val="en-US"/>
+        </w:rPr>
+        <w:t>.</w:t>
+      </w:r>
+      <w:r>
+        <w:rPr>
+          <w:rFonts w:hint="default"/>
+          <w:b w:val="0"/>
+          <w:bCs w:val="0"/>
+          <w:lang w:val="en-US"/>
+        </w:rPr>
+        <w:br w:type="textWrapping"/>
+      </w:r>
+      <w:r>
+        <w:rPr>
+          <w:rFonts w:hint="default"/>
+          <w:b w:val="0"/>
+          <w:bCs w:val="0"/>
+          <w:lang w:val="en-US"/>
+        </w:rPr>
+        <w:t xml:space="preserve">              </w:t>
+      </w:r>
+      <w:r>
+        <w:drawing>
+          <wp:inline distT="0" distB="0" distL="114300" distR="114300">
+            <wp:extent cx="2343150" cy="4066540"/>
+            <wp:effectExtent l="25400" t="25400" r="88900" b="80010"/>
+            <wp:docPr id="1" name="Picture 1"/>
+            <wp:cNvGraphicFramePr>
+              <a:graphicFrameLocks xmlns:a="http://schemas.openxmlformats.org/drawingml/2006/main" noChangeAspect="1"/>
+            </wp:cNvGraphicFramePr>
+            <a:graphic xmlns:a="http://schemas.openxmlformats.org/drawingml/2006/main">
+              <a:graphicData uri="http://schemas.openxmlformats.org/drawingml/2006/picture">
+                <pic:pic xmlns:pic="http://schemas.openxmlformats.org/drawingml/2006/picture">
+                  <pic:nvPicPr>
+                    <pic:cNvPr id="1" name="Picture 1"/>
+                    <pic:cNvPicPr>
+                      <a:picLocks noChangeAspect="1"/>
+                    </pic:cNvPicPr>
+                  </pic:nvPicPr>
+                  <pic:blipFill>
+                    <a:blip r:embed="rId27"/>
+                    <a:stretch>
+                      <a:fillRect/>
+                    </a:stretch>
+                  </pic:blipFill>
+                  <pic:spPr>
+                    <a:xfrm>
+                      <a:off x="0" y="0"/>
+                      <a:ext cx="2343150" cy="4066540"/>
+                    </a:xfrm>
+                    <a:prstGeom prst="rect">
+                      <a:avLst/>
+                    </a:prstGeom>
+                    <a:noFill/>
+                    <a:ln w="9525">
+                      <a:solidFill>
+                        <a:schemeClr val="tx1"/>
+                      </a:solidFill>
+                    </a:ln>
+                    <a:effectLst>
+                      <a:outerShdw blurRad="50800" dist="38100" dir="2700000" algn="tl" rotWithShape="0">
+                        <a:prstClr val="black">
+                          <a:alpha val="40000"/>
+                        </a:prstClr>
+                      </a:outerShdw>
+                    </a:effectLst>
+                  </pic:spPr>
+                </pic:pic>
+              </a:graphicData>
+            </a:graphic>
+          </wp:inline>
+        </w:drawing>
+      </w:r>
+    </w:p>
+    <w:p>
+      <w:pPr>
+        <w:numPr>
+          <w:ilvl w:val="1"/>
+          <w:numId w:val="2"/>
+        </w:numPr>
+        <w:ind w:left="1440" w:leftChars="0" w:hanging="360" w:firstLineChars="0"/>
+        <w:rPr>
+          <w:rFonts w:hint="default"/>
+          <w:lang w:val="en-US"/>
+        </w:rPr>
+      </w:pPr>
+      <w:r>
+        <w:rPr>
+          <w:rFonts w:hint="default"/>
+          <w:b w:val="0"/>
+          <w:bCs w:val="0"/>
+          <w:lang w:val="en-US"/>
+        </w:rPr>
+        <w:t xml:space="preserve"> If the above option is not found then click on </w:t>
+      </w:r>
+      <w:r>
+        <w:rPr>
+          <w:rFonts w:hint="default"/>
+          <w:b/>
+          <w:bCs/>
+          <w:lang w:val="en-US"/>
+        </w:rPr>
+        <w:t>Keys</w:t>
+      </w:r>
+      <w:r>
+        <w:rPr>
+          <w:rFonts w:hint="default"/>
+          <w:b w:val="0"/>
+          <w:bCs w:val="0"/>
+          <w:lang w:val="en-US"/>
+        </w:rPr>
+        <w:t xml:space="preserve"> and note down the </w:t>
+      </w:r>
+      <w:r>
+        <w:rPr>
+          <w:rFonts w:hint="default"/>
+          <w:b/>
+          <w:bCs/>
+          <w:lang w:val="en-US"/>
+        </w:rPr>
+        <w:t>Primary Key</w:t>
+      </w:r>
+      <w:r>
+        <w:rPr>
+          <w:rFonts w:hint="default"/>
+          <w:b/>
+          <w:bCs/>
+          <w:lang w:val="en-US"/>
+        </w:rPr>
+        <w:br w:type="textWrapping"/>
+      </w:r>
+      <w:r>
+        <w:rPr>
+          <w:rFonts w:hint="default"/>
+          <w:b/>
+          <w:bCs/>
+          <w:lang w:val="en-US"/>
+        </w:rPr>
+        <w:tab/>
+      </w:r>
+      <w:r>
+        <w:drawing>
+          <wp:inline distT="0" distB="0" distL="114300" distR="114300">
+            <wp:extent cx="2076450" cy="3267075"/>
+            <wp:effectExtent l="25400" t="25400" r="88900" b="79375"/>
+            <wp:docPr id="8" name="Picture 2"/>
+            <wp:cNvGraphicFramePr>
+              <a:graphicFrameLocks xmlns:a="http://schemas.openxmlformats.org/drawingml/2006/main" noChangeAspect="1"/>
+            </wp:cNvGraphicFramePr>
+            <a:graphic xmlns:a="http://schemas.openxmlformats.org/drawingml/2006/main">
+              <a:graphicData uri="http://schemas.openxmlformats.org/drawingml/2006/picture">
+                <pic:pic xmlns:pic="http://schemas.openxmlformats.org/drawingml/2006/picture">
+                  <pic:nvPicPr>
+                    <pic:cNvPr id="8" name="Picture 2"/>
+                    <pic:cNvPicPr>
+                      <a:picLocks noChangeAspect="1"/>
+                    </pic:cNvPicPr>
+                  </pic:nvPicPr>
+                  <pic:blipFill>
+                    <a:blip r:embed="rId28"/>
+                    <a:stretch>
+                      <a:fillRect/>
+                    </a:stretch>
+                  </pic:blipFill>
+                  <pic:spPr>
+                    <a:xfrm>
+                      <a:off x="0" y="0"/>
+                      <a:ext cx="2076450" cy="3267075"/>
+                    </a:xfrm>
+                    <a:prstGeom prst="rect">
+                      <a:avLst/>
+                    </a:prstGeom>
+                    <a:noFill/>
+                    <a:ln w="9525">
+                      <a:solidFill>
+                        <a:schemeClr val="tx1"/>
+                      </a:solidFill>
+                    </a:ln>
+                    <a:effectLst>
+                      <a:outerShdw blurRad="50800" dist="38100" dir="2700000" algn="tl" rotWithShape="0">
+                        <a:prstClr val="black">
+                          <a:alpha val="40000"/>
+                        </a:prstClr>
+                      </a:outerShdw>
+                    </a:effectLst>
+                  </pic:spPr>
+                </pic:pic>
+              </a:graphicData>
+            </a:graphic>
+          </wp:inline>
+        </w:drawing>
+      </w:r>
+    </w:p>
+    <w:p>
+      <w:pPr>
+        <w:numPr>
+          <w:ilvl w:val="1"/>
+          <w:numId w:val="2"/>
+        </w:numPr>
+        <w:ind w:left="1440" w:leftChars="0" w:hanging="360" w:firstLineChars="0"/>
+        <w:rPr>
+          <w:rFonts w:hint="default"/>
+          <w:lang w:val="en-US"/>
+        </w:rPr>
+      </w:pPr>
+      <w:r>
+        <w:rPr>
+          <w:rFonts w:hint="default"/>
+          <w:lang w:val="en-US"/>
+        </w:rPr>
+        <w:t xml:space="preserve">Go to Power BI Desktop screen and Click on </w:t>
+      </w:r>
+      <w:r>
+        <w:rPr>
+          <w:rFonts w:hint="default"/>
+          <w:b/>
+          <w:bCs/>
+          <w:lang w:val="en-US"/>
+        </w:rPr>
+        <w:t>Load</w:t>
+      </w:r>
+      <w:r>
+        <w:rPr>
+          <w:rFonts w:hint="default"/>
+          <w:lang w:val="en-US"/>
+        </w:rPr>
+        <w:t xml:space="preserve"> and You will be prompted for </w:t>
+      </w:r>
+      <w:r>
+        <w:rPr>
+          <w:rFonts w:hint="default"/>
+          <w:b/>
+          <w:bCs/>
+          <w:lang w:val="en-US"/>
+        </w:rPr>
+        <w:t>Account Key</w:t>
+      </w:r>
+      <w:r>
+        <w:rPr>
+          <w:rFonts w:hint="default"/>
+          <w:lang w:val="en-US"/>
+        </w:rPr>
+        <w:t xml:space="preserve"> of </w:t>
+      </w:r>
+      <w:r>
+        <w:rPr>
+          <w:rFonts w:hint="default"/>
+          <w:b/>
+          <w:bCs/>
+          <w:lang w:val="en-US"/>
+        </w:rPr>
         <w:t>Cosmos DB</w:t>
       </w:r>
       <w:r>
@@ -3826,7 +4431,7 @@
           <w:rFonts w:hint="default"/>
           <w:lang w:val="en-US"/>
         </w:rPr>
-        <w:t xml:space="preserve">, enter the key and click on </w:t>
+        <w:t xml:space="preserve">, enter the key noted down in the last step  and click on </w:t>
       </w:r>
       <w:r>
         <w:rPr>
@@ -3870,7 +4475,7 @@
                     </pic:cNvPicPr>
                   </pic:nvPicPr>
                   <pic:blipFill>
-                    <a:blip r:embed="rId25"/>
+                    <a:blip r:embed="rId29"/>
                     <a:stretch>
                       <a:fillRect/>
                     </a:stretch>
@@ -3957,7 +4562,7 @@
           <w:rFonts w:hint="default"/>
           <w:lang w:val="en-US"/>
         </w:rPr>
-        <w:t xml:space="preserve">. You will be prompted to enter the Power Bi account credentials. Enter the same and choose a workspace where you want the report to be. Default is </w:t>
+        <w:t xml:space="preserve">. You will be prompted to enter the Power BI account credentials. Enter the same and choose a workspace where you want the report to be. Default is </w:t>
       </w:r>
       <w:r>
         <w:rPr>
@@ -4001,7 +4606,7 @@
                     </pic:cNvPicPr>
                   </pic:nvPicPr>
                   <pic:blipFill>
-                    <a:blip r:embed="rId26"/>
+                    <a:blip r:embed="rId30"/>
                     <a:stretch>
                       <a:fillRect/>
                     </a:stretch>
@@ -4056,7 +4661,7 @@
           <w:lang w:val="en-US"/>
         </w:rPr>
       </w:pPr>
-      <w:bookmarkStart w:id="19" w:name="_Toc24323"/>
+      <w:bookmarkStart w:id="19" w:name="_Toc4238"/>
       <w:bookmarkStart w:id="20" w:name="_Retrieving the Report ID of the published report"/>
       <w:r>
         <w:rPr>
@@ -4142,13 +4747,60 @@
           <w:lang w:val="en-US"/>
         </w:rPr>
       </w:pPr>
-      <w:r>
-        <w:rPr>
-          <w:lang w:val="en-US"/>
-        </w:rPr>
-        <w:t>Go to reports section and open the report which was published in Step 7.</w:t>
+      <w:bookmarkStart w:id="21" w:name="OLE_LINK2"/>
+      <w:r>
+        <w:rPr>
+          <w:lang w:val="en-US"/>
+        </w:rPr>
+        <w:t xml:space="preserve">Click on My Workspace and go to Reports section and open the report which was published in Step 7. </w:t>
       </w:r>
     </w:p>
+    <w:p>
+      <w:pPr>
+        <w:numPr>
+          <w:ilvl w:val="1"/>
+          <w:numId w:val="2"/>
+        </w:numPr>
+        <w:ind w:left="1440" w:leftChars="0" w:hanging="360" w:firstLineChars="0"/>
+        <w:rPr>
+          <w:rFonts w:hint="default"/>
+          <w:lang w:val="en-US"/>
+        </w:rPr>
+      </w:pPr>
+      <w:r>
+        <w:rPr>
+          <w:lang w:val="en-US"/>
+        </w:rPr>
+        <w:t xml:space="preserve">If you have published report in some other workspace then click on Workspaces &gt; </w:t>
+      </w:r>
+      <w:r>
+        <w:rPr>
+          <w:rFonts w:hint="default"/>
+          <w:lang w:val="en-US"/>
+        </w:rPr>
+        <w:t>“</w:t>
+      </w:r>
+      <w:r>
+        <w:rPr>
+          <w:lang w:val="en-US"/>
+        </w:rPr>
+        <w:t>Your Workspace Name</w:t>
+      </w:r>
+      <w:r>
+        <w:rPr>
+          <w:rFonts w:hint="default"/>
+          <w:lang w:val="en-US"/>
+        </w:rPr>
+        <w:t xml:space="preserve">” &gt;Reports </w:t>
+      </w:r>
+      <w:r>
+        <w:rPr>
+          <w:lang w:val="en-US"/>
+        </w:rPr>
+        <w:t xml:space="preserve"> and then open the report.</w:t>
+      </w:r>
+    </w:p>
+    <w:bookmarkEnd w:id="21"/>
     <w:p>
       <w:pPr>
         <w:numPr>
@@ -4217,7 +4869,7 @@
                     </pic:cNvPicPr>
                   </pic:nvPicPr>
                   <pic:blipFill>
-                    <a:blip r:embed="rId27"/>
+                    <a:blip r:embed="rId31"/>
                     <a:stretch>
                       <a:fillRect/>
                     </a:stretch>
@@ -4268,7 +4920,7 @@
         <w:rPr>
           <w:lang w:val="en-US"/>
         </w:rPr>
-        <w:t xml:space="preserve">Final URL which is used to </w:t>
+        <w:t xml:space="preserve">If you have published report in some other workspace, then Note down the Group ID also as shown below. Group ID starts after </w:t>
       </w:r>
       <w:r>
         <w:rPr>
@@ -4276,242 +4928,36 @@
           <w:bCs/>
           <w:lang w:val="en-US"/>
         </w:rPr>
-        <w:t xml:space="preserve">embed </w:t>
-      </w:r>
-      <w:r>
-        <w:rPr>
-          <w:lang w:val="en-US"/>
-        </w:rPr>
-        <w:t>the report has the following structure:</w:t>
-      </w:r>
-      <w:r>
-        <w:rPr>
+        <w:t>../groups/</w:t>
+      </w:r>
+      <w:r>
+        <w:rPr>
+          <w:lang w:val="en-US"/>
+        </w:rPr>
+        <w:t xml:space="preserve"> and before </w:t>
+      </w:r>
+      <w:r>
+        <w:rPr>
+          <w:b/>
+          <w:bCs/>
+          <w:lang w:val="en-US"/>
+        </w:rPr>
+        <w:t>/reports</w:t>
+      </w:r>
+      <w:r>
+        <w:rPr>
+          <w:b/>
+          <w:bCs/>
           <w:lang w:val="en-US"/>
         </w:rPr>
         <w:br w:type="textWrapping"/>
       </w:r>
       <w:r>
-        <w:rPr>
-          <w:rFonts w:hint="default"/>
-          <w:lang w:val="en-US"/>
-        </w:rPr>
-        <w:fldChar w:fldCharType="begin"/>
-      </w:r>
-      <w:r>
-        <w:rPr>
-          <w:rFonts w:hint="default"/>
-          <w:lang w:val="en-US"/>
-        </w:rPr>
-        <w:instrText xml:space="preserve"> HYPERLINK "https://app.powerbi.com/reportEmbed?reportId=19fea1c9-a304-4ba9-9491-8acff5097794" </w:instrText>
-      </w:r>
-      <w:r>
-        <w:rPr>
-          <w:rFonts w:hint="default"/>
-          <w:lang w:val="en-US"/>
-        </w:rPr>
-        <w:fldChar w:fldCharType="separate"/>
-      </w:r>
-      <w:r>
-        <w:rPr>
-          <w:rStyle w:val="27"/>
-          <w:rFonts w:hint="default"/>
-          <w:lang w:val="en-US"/>
-        </w:rPr>
-        <w:t>https://app.powerbi.com/reportEmbed?reportId=&lt;</w:t>
-      </w:r>
-      <w:r>
-        <w:rPr>
-          <w:rFonts w:hint="default"/>
-          <w:lang w:val="en-US"/>
-        </w:rPr>
-        <w:fldChar w:fldCharType="end"/>
-      </w:r>
-      <w:r>
-        <w:rPr>
-          <w:rFonts w:hint="default"/>
-          <w:lang w:val="en-US"/>
-        </w:rPr>
-        <w:t xml:space="preserve">Your Report ID&gt; </w:t>
-      </w:r>
-      <w:r>
-        <w:rPr>
-          <w:rFonts w:hint="default"/>
-          <w:lang w:val="en-US"/>
-        </w:rPr>
-        <w:br w:type="textWrapping"/>
-      </w:r>
-    </w:p>
-    <w:p>
-      <w:pPr>
-        <w:pStyle w:val="2"/>
-        <w:numPr>
-          <w:ilvl w:val="0"/>
-          <w:numId w:val="2"/>
-        </w:numPr>
-      </w:pPr>
-      <w:bookmarkStart w:id="21" w:name="_Toc22965"/>
-      <w:bookmarkStart w:id="22" w:name="_Scheduling Refresh"/>
-      <w:r>
-        <w:rPr>
-          <w:rFonts w:hint="default"/>
-          <w:lang w:val="en-US"/>
-        </w:rPr>
-        <w:t>Schedule Refresh</w:t>
-      </w:r>
-      <w:bookmarkEnd w:id="21"/>
-    </w:p>
-    <w:bookmarkEnd w:id="22"/>
-    <w:p>
-      <w:pPr>
-        <w:rPr>
-          <w:rFonts w:hint="default"/>
-          <w:lang w:val="en-US"/>
-        </w:rPr>
-      </w:pPr>
-    </w:p>
-    <w:p>
-      <w:pPr>
-        <w:ind w:firstLine="720" w:firstLineChars="0"/>
-        <w:rPr>
-          <w:rFonts w:hint="default"/>
-          <w:lang w:val="en-US"/>
-        </w:rPr>
-      </w:pPr>
-      <w:r>
-        <w:rPr>
-          <w:rFonts w:hint="default"/>
-          <w:lang w:val="en-US"/>
-        </w:rPr>
-        <w:t>To get to the schedule refresh screen, you can do the following.</w:t>
-      </w:r>
-    </w:p>
-    <w:p>
-      <w:pPr>
-        <w:numPr>
-          <w:ilvl w:val="1"/>
-          <w:numId w:val="2"/>
-        </w:numPr>
-        <w:ind w:left="1440" w:leftChars="0" w:hanging="360" w:firstLineChars="0"/>
-        <w:rPr>
-          <w:rFonts w:hint="default"/>
-          <w:lang w:val="en-US"/>
-        </w:rPr>
-      </w:pPr>
-      <w:r>
-        <w:rPr>
-          <w:rFonts w:hint="default"/>
-          <w:lang w:val="en-US"/>
-        </w:rPr>
-        <w:t xml:space="preserve">Log in to </w:t>
-      </w:r>
-      <w:r>
-        <w:rPr>
-          <w:rFonts w:hint="default"/>
-          <w:lang w:val="en-US"/>
-        </w:rPr>
-        <w:fldChar w:fldCharType="begin"/>
-      </w:r>
-      <w:r>
-        <w:rPr>
-          <w:rFonts w:hint="default"/>
-          <w:lang w:val="en-US"/>
-        </w:rPr>
-        <w:instrText xml:space="preserve"> HYPERLINK "https://app.powerbi.com" </w:instrText>
-      </w:r>
-      <w:r>
-        <w:rPr>
-          <w:rFonts w:hint="default"/>
-          <w:lang w:val="en-US"/>
-        </w:rPr>
-        <w:fldChar w:fldCharType="separate"/>
-      </w:r>
-      <w:r>
-        <w:rPr>
-          <w:rStyle w:val="27"/>
-          <w:rFonts w:hint="default"/>
-          <w:lang w:val="en-US"/>
-        </w:rPr>
-        <w:t>https://app.powerbi.com</w:t>
-      </w:r>
-      <w:r>
-        <w:rPr>
-          <w:rFonts w:hint="default"/>
-          <w:lang w:val="en-US"/>
-        </w:rPr>
-        <w:fldChar w:fldCharType="end"/>
-      </w:r>
-      <w:r>
-        <w:rPr>
-          <w:rFonts w:hint="default"/>
-          <w:lang w:val="en-US"/>
-        </w:rPr>
-        <w:t xml:space="preserve"> </w:t>
-      </w:r>
-    </w:p>
-    <w:p>
-      <w:pPr>
-        <w:numPr>
-          <w:ilvl w:val="1"/>
-          <w:numId w:val="2"/>
-        </w:numPr>
-        <w:ind w:left="1440" w:leftChars="0" w:hanging="360" w:firstLineChars="0"/>
-        <w:rPr>
-          <w:rFonts w:hint="default"/>
-          <w:lang w:val="en-US"/>
-        </w:rPr>
-      </w:pPr>
-      <w:r>
-        <w:rPr>
-          <w:rFonts w:hint="default"/>
-          <w:lang w:val="en-US"/>
-        </w:rPr>
-        <w:t>Select the ellipsis (...) next to a dataset listed under Datasets.</w:t>
-      </w:r>
-    </w:p>
-    <w:p>
-      <w:pPr>
-        <w:numPr>
-          <w:ilvl w:val="1"/>
-          <w:numId w:val="2"/>
-        </w:numPr>
-        <w:ind w:left="1440" w:leftChars="0" w:hanging="360" w:firstLineChars="0"/>
-        <w:rPr>
-          <w:rFonts w:hint="default"/>
-          <w:lang w:val="en-US"/>
-        </w:rPr>
-      </w:pPr>
-      <w:r>
-        <w:rPr>
-          <w:rFonts w:hint="default"/>
-          <w:lang w:val="en-US"/>
-        </w:rPr>
-        <w:t xml:space="preserve">Select Schedule Refresh. </w:t>
-      </w:r>
-      <w:r>
-        <w:rPr>
-          <w:rFonts w:hint="default"/>
-          <w:lang w:val="en-US"/>
-        </w:rPr>
-        <w:br w:type="textWrapping"/>
-      </w:r>
-      <w:r>
-        <w:rPr>
-          <w:rFonts w:hint="default"/>
-          <w:lang w:val="en-US"/>
-        </w:rPr>
-        <w:br w:type="textWrapping"/>
-      </w:r>
-      <w:r>
-        <w:rPr>
-          <w:rFonts w:ascii="SimSun" w:hAnsi="SimSun" w:eastAsia="SimSun" w:cs="SimSun"/>
-          <w:sz w:val="24"/>
-          <w:szCs w:val="24"/>
-        </w:rPr>
         <w:drawing>
           <wp:inline distT="0" distB="0" distL="114300" distR="114300">
-            <wp:extent cx="5078095" cy="1800225"/>
-            <wp:effectExtent l="15875" t="15875" r="87630" b="69850"/>
-            <wp:docPr id="12" name="Picture 8" descr="IMG_256"/>
+            <wp:extent cx="5193030" cy="262890"/>
+            <wp:effectExtent l="9525" t="9525" r="17145" b="13335"/>
+            <wp:docPr id="21" name="Picture 3"/>
             <wp:cNvGraphicFramePr>
               <a:graphicFrameLocks xmlns:a="http://schemas.openxmlformats.org/drawingml/2006/main" noChangeAspect="1"/>
             </wp:cNvGraphicFramePr>
@@ -4519,13 +4965,13 @@
               <a:graphicData uri="http://schemas.openxmlformats.org/drawingml/2006/picture">
                 <pic:pic xmlns:pic="http://schemas.openxmlformats.org/drawingml/2006/picture">
                   <pic:nvPicPr>
-                    <pic:cNvPr id="12" name="Picture 8" descr="IMG_256"/>
+                    <pic:cNvPr id="21" name="Picture 3"/>
                     <pic:cNvPicPr>
                       <a:picLocks noChangeAspect="1"/>
                     </pic:cNvPicPr>
                   </pic:nvPicPr>
                   <pic:blipFill>
-                    <a:blip r:embed="rId28"/>
+                    <a:blip r:embed="rId32"/>
                     <a:stretch>
                       <a:fillRect/>
                     </a:stretch>
@@ -4533,14 +4979,395 @@
                   <pic:spPr>
                     <a:xfrm>
                       <a:off x="0" y="0"/>
-                      <a:ext cx="5078095" cy="1800225"/>
+                      <a:ext cx="5193030" cy="262890"/>
                     </a:xfrm>
                     <a:prstGeom prst="rect">
                       <a:avLst/>
                     </a:prstGeom>
                     <a:noFill/>
                     <a:ln w="9525">
-                      <a:noFill/>
+                      <a:solidFill>
+                        <a:schemeClr val="tx1"/>
+                      </a:solidFill>
+                    </a:ln>
+                  </pic:spPr>
+                </pic:pic>
+              </a:graphicData>
+            </a:graphic>
+          </wp:inline>
+        </w:drawing>
+      </w:r>
+      <w:r>
+        <w:br w:type="textWrapping"/>
+      </w:r>
+      <w:r>
+        <w:br w:type="textWrapping"/>
+      </w:r>
+      <w:r>
+        <w:br w:type="textWrapping"/>
+      </w:r>
+      <w:r>
+        <w:br w:type="textWrapping"/>
+      </w:r>
+    </w:p>
+    <w:p>
+      <w:pPr>
+        <w:numPr>
+          <w:ilvl w:val="1"/>
+          <w:numId w:val="2"/>
+        </w:numPr>
+        <w:ind w:left="1440" w:leftChars="0" w:hanging="360" w:firstLineChars="0"/>
+        <w:rPr>
+          <w:rFonts w:asciiTheme="minorAscii"/>
+          <w:sz w:val="22"/>
+          <w:szCs w:val="22"/>
+        </w:rPr>
+      </w:pPr>
+      <w:r>
+        <w:rPr>
+          <w:lang w:val="en-US"/>
+        </w:rPr>
+        <w:t xml:space="preserve">Final URL which is used to </w:t>
+      </w:r>
+      <w:r>
+        <w:rPr>
+          <w:b/>
+          <w:bCs/>
+          <w:lang w:val="en-US"/>
+        </w:rPr>
+        <w:t xml:space="preserve">embed </w:t>
+      </w:r>
+      <w:r>
+        <w:rPr>
+          <w:lang w:val="en-US"/>
+        </w:rPr>
+        <w:t>the report has the following structure:</w:t>
+      </w:r>
+      <w:r>
+        <w:rPr>
+          <w:lang w:val="en-US"/>
+        </w:rPr>
+        <w:br w:type="textWrapping"/>
+      </w:r>
+      <w:r>
+        <w:rPr>
+          <w:lang w:val="en-US"/>
+        </w:rPr>
+        <w:t>If report is in My Workspace:</w:t>
+      </w:r>
+      <w:r>
+        <w:rPr>
+          <w:lang w:val="en-US"/>
+        </w:rPr>
+        <w:br w:type="textWrapping"/>
+      </w:r>
+      <w:bookmarkStart w:id="22" w:name="OLE_LINK1"/>
+      <w:r>
+        <w:rPr>
+          <w:rFonts w:hint="default"/>
+          <w:lang w:val="en-US"/>
+        </w:rPr>
+        <w:fldChar w:fldCharType="begin"/>
+      </w:r>
+      <w:r>
+        <w:rPr>
+          <w:rFonts w:hint="default"/>
+          <w:lang w:val="en-US"/>
+        </w:rPr>
+        <w:instrText xml:space="preserve"> HYPERLINK "https://app.powerbi.com/reportEmbed?reportId=19fea1c9-a304-4ba9-9491-8acff5097794" </w:instrText>
+      </w:r>
+      <w:r>
+        <w:rPr>
+          <w:rFonts w:hint="default"/>
+          <w:lang w:val="en-US"/>
+        </w:rPr>
+        <w:fldChar w:fldCharType="separate"/>
+      </w:r>
+      <w:r>
+        <w:rPr>
+          <w:rStyle w:val="27"/>
+          <w:rFonts w:hint="default"/>
+          <w:lang w:val="en-US"/>
+        </w:rPr>
+        <w:t>https://app.powerbi.com/reportEmbed?reportId=&lt;</w:t>
+      </w:r>
+      <w:r>
+        <w:rPr>
+          <w:rFonts w:hint="default"/>
+          <w:lang w:val="en-US"/>
+        </w:rPr>
+        <w:fldChar w:fldCharType="end"/>
+      </w:r>
+      <w:r>
+        <w:rPr>
+          <w:rFonts w:hint="default"/>
+          <w:lang w:val="en-US"/>
+        </w:rPr>
+        <w:t xml:space="preserve">Your Report ID&gt; </w:t>
+      </w:r>
+      <w:bookmarkEnd w:id="22"/>
+      <w:r>
+        <w:rPr>
+          <w:rFonts w:hint="default"/>
+          <w:lang w:val="en-US"/>
+        </w:rPr>
+        <w:br w:type="textWrapping"/>
+      </w:r>
+      <w:r>
+        <w:rPr>
+          <w:rFonts w:hint="default"/>
+          <w:lang w:val="en-US"/>
+        </w:rPr>
+        <w:br w:type="textWrapping"/>
+      </w:r>
+      <w:r>
+        <w:rPr>
+          <w:rFonts w:hint="default"/>
+          <w:lang w:val="en-US"/>
+        </w:rPr>
+        <w:t>If report is in other workspace:</w:t>
+      </w:r>
+      <w:r>
+        <w:rPr>
+          <w:rFonts w:hint="default"/>
+          <w:lang w:val="en-US"/>
+        </w:rPr>
+        <w:br w:type="textWrapping"/>
+      </w:r>
+      <w:r>
+        <w:rPr>
+          <w:rFonts w:hint="default"/>
+          <w:lang w:val="en-US"/>
+        </w:rPr>
+        <w:fldChar w:fldCharType="begin"/>
+      </w:r>
+      <w:r>
+        <w:rPr>
+          <w:rFonts w:hint="default"/>
+          <w:lang w:val="en-US"/>
+        </w:rPr>
+        <w:instrText xml:space="preserve"> HYPERLINK "https://app.powerbi.com/reportEmbed?reportId=19fea1c9-a304-4ba9-9491-8acff5097794" </w:instrText>
+      </w:r>
+      <w:r>
+        <w:rPr>
+          <w:rFonts w:hint="default"/>
+          <w:lang w:val="en-US"/>
+        </w:rPr>
+        <w:fldChar w:fldCharType="separate"/>
+      </w:r>
+      <w:r>
+        <w:rPr>
+          <w:rStyle w:val="27"/>
+          <w:rFonts w:hint="default"/>
+          <w:lang w:val="en-US"/>
+        </w:rPr>
+        <w:t>https://app.powerbi.com/reportEmbed?reportId=&lt;</w:t>
+      </w:r>
+      <w:r>
+        <w:rPr>
+          <w:rFonts w:hint="default"/>
+          <w:lang w:val="en-US"/>
+        </w:rPr>
+        <w:fldChar w:fldCharType="end"/>
+      </w:r>
+      <w:r>
+        <w:rPr>
+          <w:rFonts w:hint="default"/>
+          <w:lang w:val="en-US"/>
+        </w:rPr>
+        <w:t>Your Report ID&gt;&amp;</w:t>
+      </w:r>
+      <w:r>
+        <w:rPr>
+          <w:rStyle w:val="27"/>
+          <w:rFonts w:hint="default"/>
+          <w:lang w:val="en-US"/>
+        </w:rPr>
+        <w:t>groupId=&lt;Your Group ID&gt;</w:t>
+      </w:r>
+    </w:p>
+    <w:p>
+      <w:pPr>
+        <w:pStyle w:val="2"/>
+        <w:numPr>
+          <w:ilvl w:val="0"/>
+          <w:numId w:val="2"/>
+        </w:numPr>
+      </w:pPr>
+      <w:bookmarkStart w:id="23" w:name="_Toc6419"/>
+      <w:bookmarkStart w:id="24" w:name="_Scheduling Refresh"/>
+      <w:r>
+        <w:rPr>
+          <w:rFonts w:hint="default"/>
+          <w:lang w:val="en-US"/>
+        </w:rPr>
+        <w:t>Schedule Refresh</w:t>
+      </w:r>
+      <w:bookmarkEnd w:id="23"/>
+    </w:p>
+    <w:bookmarkEnd w:id="24"/>
+    <w:p>
+      <w:pPr>
+        <w:rPr>
+          <w:rFonts w:hint="default"/>
+          <w:lang w:val="en-US"/>
+        </w:rPr>
+      </w:pPr>
+    </w:p>
+    <w:p>
+      <w:pPr>
+        <w:ind w:firstLine="720" w:firstLineChars="0"/>
+        <w:rPr>
+          <w:rFonts w:hint="default"/>
+          <w:lang w:val="en-US"/>
+        </w:rPr>
+      </w:pPr>
+      <w:r>
+        <w:rPr>
+          <w:rFonts w:hint="default"/>
+          <w:lang w:val="en-US"/>
+        </w:rPr>
+        <w:t>To get to the schedule refresh screen, you can do the following.</w:t>
+      </w:r>
+    </w:p>
+    <w:p>
+      <w:pPr>
+        <w:numPr>
+          <w:ilvl w:val="1"/>
+          <w:numId w:val="2"/>
+        </w:numPr>
+        <w:ind w:left="1440" w:leftChars="0" w:hanging="360" w:firstLineChars="0"/>
+        <w:rPr>
+          <w:rFonts w:hint="default"/>
+          <w:lang w:val="en-US"/>
+        </w:rPr>
+      </w:pPr>
+      <w:r>
+        <w:rPr>
+          <w:rFonts w:hint="default"/>
+          <w:lang w:val="en-US"/>
+        </w:rPr>
+        <w:t xml:space="preserve">Log in to </w:t>
+      </w:r>
+      <w:r>
+        <w:rPr>
+          <w:rFonts w:hint="default"/>
+          <w:lang w:val="en-US"/>
+        </w:rPr>
+        <w:fldChar w:fldCharType="begin"/>
+      </w:r>
+      <w:r>
+        <w:rPr>
+          <w:rFonts w:hint="default"/>
+          <w:lang w:val="en-US"/>
+        </w:rPr>
+        <w:instrText xml:space="preserve"> HYPERLINK "https://app.powerbi.com" </w:instrText>
+      </w:r>
+      <w:r>
+        <w:rPr>
+          <w:rFonts w:hint="default"/>
+          <w:lang w:val="en-US"/>
+        </w:rPr>
+        <w:fldChar w:fldCharType="separate"/>
+      </w:r>
+      <w:r>
+        <w:rPr>
+          <w:rStyle w:val="27"/>
+          <w:rFonts w:hint="default"/>
+          <w:lang w:val="en-US"/>
+        </w:rPr>
+        <w:t>https://app.powerbi.com</w:t>
+      </w:r>
+      <w:r>
+        <w:rPr>
+          <w:rFonts w:hint="default"/>
+          <w:lang w:val="en-US"/>
+        </w:rPr>
+        <w:fldChar w:fldCharType="end"/>
+      </w:r>
+      <w:r>
+        <w:rPr>
+          <w:rFonts w:hint="default"/>
+          <w:lang w:val="en-US"/>
+        </w:rPr>
+        <w:t xml:space="preserve"> </w:t>
+      </w:r>
+    </w:p>
+    <w:p>
+      <w:pPr>
+        <w:numPr>
+          <w:ilvl w:val="1"/>
+          <w:numId w:val="2"/>
+        </w:numPr>
+        <w:ind w:left="1440" w:leftChars="0" w:hanging="360" w:firstLineChars="0"/>
+        <w:rPr>
+          <w:rFonts w:hint="default"/>
+          <w:lang w:val="en-US"/>
+        </w:rPr>
+      </w:pPr>
+      <w:r>
+        <w:rPr>
+          <w:lang w:val="en-US"/>
+        </w:rPr>
+        <w:t xml:space="preserve">On the left side panel Click on My Workspace </w:t>
+      </w:r>
+      <w:bookmarkStart w:id="25" w:name="OLE_LINK3"/>
+      <w:r>
+        <w:rPr>
+          <w:lang w:val="en-US"/>
+        </w:rPr>
+        <w:t>drop-down and scroll down to find your report name under Datasets</w:t>
+      </w:r>
+      <w:bookmarkEnd w:id="25"/>
+      <w:r>
+        <w:rPr>
+          <w:lang w:val="en-US"/>
+        </w:rPr>
+        <w:t xml:space="preserve">. </w:t>
+      </w:r>
+      <w:r>
+        <w:rPr>
+          <w:lang w:val="en-US"/>
+        </w:rPr>
+        <w:br w:type="textWrapping"/>
+      </w:r>
+      <w:r>
+        <w:drawing>
+          <wp:inline distT="0" distB="0" distL="114300" distR="114300">
+            <wp:extent cx="1714500" cy="1885950"/>
+            <wp:effectExtent l="25400" t="25400" r="88900" b="88900"/>
+            <wp:docPr id="24" name="Picture 4"/>
+            <wp:cNvGraphicFramePr>
+              <a:graphicFrameLocks xmlns:a="http://schemas.openxmlformats.org/drawingml/2006/main" noChangeAspect="1"/>
+            </wp:cNvGraphicFramePr>
+            <a:graphic xmlns:a="http://schemas.openxmlformats.org/drawingml/2006/main">
+              <a:graphicData uri="http://schemas.openxmlformats.org/drawingml/2006/picture">
+                <pic:pic xmlns:pic="http://schemas.openxmlformats.org/drawingml/2006/picture">
+                  <pic:nvPicPr>
+                    <pic:cNvPr id="24" name="Picture 4"/>
+                    <pic:cNvPicPr>
+                      <a:picLocks noChangeAspect="1"/>
+                    </pic:cNvPicPr>
+                  </pic:nvPicPr>
+                  <pic:blipFill>
+                    <a:blip r:embed="rId33"/>
+                    <a:stretch>
+                      <a:fillRect/>
+                    </a:stretch>
+                  </pic:blipFill>
+                  <pic:spPr>
+                    <a:xfrm>
+                      <a:off x="0" y="0"/>
+                      <a:ext cx="1714500" cy="1885950"/>
+                    </a:xfrm>
+                    <a:prstGeom prst="rect">
+                      <a:avLst/>
+                    </a:prstGeom>
+                    <a:noFill/>
+                    <a:ln w="9525">
+                      <a:solidFill>
+                        <a:schemeClr val="tx1"/>
+                      </a:solidFill>
                     </a:ln>
                     <a:effectLst>
                       <a:outerShdw blurRad="50800" dist="38100" dir="2700000" algn="tl" rotWithShape="0">
@@ -4571,24 +5398,133 @@
       </w:pPr>
       <w:r>
         <w:rPr>
-          <w:rFonts w:hint="default"/>
-          <w:lang w:val="en-US"/>
-        </w:rPr>
-        <w:t>Choose the schedule as per the requirement.</w:t>
-      </w:r>
-      <w:r>
-        <w:rPr>
-          <w:rFonts w:hint="default"/>
+          <w:lang w:val="en-US"/>
+        </w:rPr>
+        <w:t xml:space="preserve">If you have published report in some other workspace then click on Workspaces &gt; </w:t>
+      </w:r>
+      <w:r>
+        <w:rPr>
+          <w:rFonts w:hint="default"/>
+          <w:lang w:val="en-US"/>
+        </w:rPr>
+        <w:t>“</w:t>
+      </w:r>
+      <w:r>
+        <w:rPr>
+          <w:lang w:val="en-US"/>
+        </w:rPr>
+        <w:t>Your Workspace Name</w:t>
+      </w:r>
+      <w:r>
+        <w:rPr>
+          <w:rFonts w:hint="default"/>
+          <w:lang w:val="en-US"/>
+        </w:rPr>
+        <w:t xml:space="preserve">” &gt; </w:t>
+      </w:r>
+      <w:r>
+        <w:rPr>
+          <w:lang w:val="en-US"/>
+        </w:rPr>
+        <w:t>drop-down and scroll down to find your report name under Datasets.</w:t>
+      </w:r>
+      <w:r>
+        <w:rPr>
           <w:lang w:val="en-US"/>
         </w:rPr>
         <w:br w:type="textWrapping"/>
       </w:r>
       <w:r>
+        <w:drawing>
+          <wp:inline distT="0" distB="0" distL="114300" distR="114300">
+            <wp:extent cx="1687195" cy="2163445"/>
+            <wp:effectExtent l="25400" t="25400" r="97155" b="97155"/>
+            <wp:docPr id="37" name="Picture 5"/>
+            <wp:cNvGraphicFramePr>
+              <a:graphicFrameLocks xmlns:a="http://schemas.openxmlformats.org/drawingml/2006/main" noChangeAspect="1"/>
+            </wp:cNvGraphicFramePr>
+            <a:graphic xmlns:a="http://schemas.openxmlformats.org/drawingml/2006/main">
+              <a:graphicData uri="http://schemas.openxmlformats.org/drawingml/2006/picture">
+                <pic:pic xmlns:pic="http://schemas.openxmlformats.org/drawingml/2006/picture">
+                  <pic:nvPicPr>
+                    <pic:cNvPr id="37" name="Picture 5"/>
+                    <pic:cNvPicPr>
+                      <a:picLocks noChangeAspect="1"/>
+                    </pic:cNvPicPr>
+                  </pic:nvPicPr>
+                  <pic:blipFill>
+                    <a:blip r:embed="rId34"/>
+                    <a:stretch>
+                      <a:fillRect/>
+                    </a:stretch>
+                  </pic:blipFill>
+                  <pic:spPr>
+                    <a:xfrm>
+                      <a:off x="0" y="0"/>
+                      <a:ext cx="1687195" cy="2163445"/>
+                    </a:xfrm>
+                    <a:prstGeom prst="rect">
+                      <a:avLst/>
+                    </a:prstGeom>
+                    <a:noFill/>
+                    <a:ln w="9525">
+                      <a:solidFill>
+                        <a:schemeClr val="tx1"/>
+                      </a:solidFill>
+                    </a:ln>
+                    <a:effectLst>
+                      <a:outerShdw blurRad="50800" dist="38100" dir="2700000" algn="tl" rotWithShape="0">
+                        <a:prstClr val="black">
+                          <a:alpha val="40000"/>
+                        </a:prstClr>
+                      </a:outerShdw>
+                    </a:effectLst>
+                  </pic:spPr>
+                </pic:pic>
+              </a:graphicData>
+            </a:graphic>
+          </wp:inline>
+        </w:drawing>
+      </w:r>
+    </w:p>
+    <w:p>
+      <w:pPr>
+        <w:numPr>
+          <w:ilvl w:val="0"/>
+          <w:numId w:val="0"/>
+        </w:numPr>
+        <w:ind w:left="1080" w:leftChars="0"/>
+        <w:rPr>
+          <w:rFonts w:hint="default"/>
+          <w:lang w:val="en-US"/>
+        </w:rPr>
+      </w:pPr>
+      <w:r>
         <w:rPr>
           <w:rFonts w:hint="default"/>
           <w:lang w:val="en-US"/>
         </w:rPr>
         <w:br w:type="textWrapping"/>
+      </w:r>
+    </w:p>
+    <w:p>
+      <w:pPr>
+        <w:numPr>
+          <w:ilvl w:val="1"/>
+          <w:numId w:val="2"/>
+        </w:numPr>
+        <w:ind w:left="1440" w:leftChars="0" w:hanging="360" w:firstLineChars="0"/>
+        <w:rPr>
+          <w:rFonts w:hint="default"/>
+          <w:lang w:val="en-US"/>
+        </w:rPr>
+      </w:pPr>
+      <w:r>
+        <w:rPr>
+          <w:rFonts w:hint="default"/>
+          <w:lang w:val="en-US"/>
+        </w:rPr>
+        <w:t xml:space="preserve">Select the ellipsis (...) next to a dataset listed under </w:t>
       </w:r>
       <w:r>
         <w:rPr>
@@ -4597,6 +5533,293 @@
           <w:bCs/>
           <w:lang w:val="en-US"/>
         </w:rPr>
+        <w:t>DATASETS</w:t>
+      </w:r>
+      <w:r>
+        <w:rPr>
+          <w:rFonts w:hint="default"/>
+          <w:lang w:val="en-US"/>
+        </w:rPr>
+        <w:t>.</w:t>
+      </w:r>
+    </w:p>
+    <w:p>
+      <w:pPr>
+        <w:numPr>
+          <w:ilvl w:val="1"/>
+          <w:numId w:val="2"/>
+        </w:numPr>
+        <w:ind w:left="1440" w:leftChars="0" w:hanging="360" w:firstLineChars="0"/>
+        <w:rPr>
+          <w:rFonts w:hint="default"/>
+          <w:lang w:val="en-US"/>
+        </w:rPr>
+      </w:pPr>
+      <w:r>
+        <w:rPr>
+          <w:rFonts w:hint="default"/>
+          <w:lang w:val="en-US"/>
+        </w:rPr>
+        <w:t xml:space="preserve">Select Schedule Refresh. </w:t>
+      </w:r>
+      <w:r>
+        <w:rPr>
+          <w:rFonts w:hint="default"/>
+          <w:lang w:val="en-US"/>
+        </w:rPr>
+        <w:br w:type="textWrapping"/>
+      </w:r>
+      <w:r>
+        <w:rPr>
+          <w:rFonts w:hint="default"/>
+          <w:lang w:val="en-US"/>
+        </w:rPr>
+        <w:br w:type="textWrapping"/>
+      </w:r>
+      <w:r>
+        <w:drawing>
+          <wp:inline distT="0" distB="0" distL="114300" distR="114300">
+            <wp:extent cx="3980815" cy="4118610"/>
+            <wp:effectExtent l="25400" t="25400" r="89535" b="85090"/>
+            <wp:docPr id="38" name="Picture 6"/>
+            <wp:cNvGraphicFramePr>
+              <a:graphicFrameLocks xmlns:a="http://schemas.openxmlformats.org/drawingml/2006/main" noChangeAspect="1"/>
+            </wp:cNvGraphicFramePr>
+            <a:graphic xmlns:a="http://schemas.openxmlformats.org/drawingml/2006/main">
+              <a:graphicData uri="http://schemas.openxmlformats.org/drawingml/2006/picture">
+                <pic:pic xmlns:pic="http://schemas.openxmlformats.org/drawingml/2006/picture">
+                  <pic:nvPicPr>
+                    <pic:cNvPr id="38" name="Picture 6"/>
+                    <pic:cNvPicPr>
+                      <a:picLocks noChangeAspect="1"/>
+                    </pic:cNvPicPr>
+                  </pic:nvPicPr>
+                  <pic:blipFill>
+                    <a:blip r:embed="rId35"/>
+                    <a:stretch>
+                      <a:fillRect/>
+                    </a:stretch>
+                  </pic:blipFill>
+                  <pic:spPr>
+                    <a:xfrm>
+                      <a:off x="0" y="0"/>
+                      <a:ext cx="3980815" cy="4118610"/>
+                    </a:xfrm>
+                    <a:prstGeom prst="rect">
+                      <a:avLst/>
+                    </a:prstGeom>
+                    <a:noFill/>
+                    <a:ln w="9525">
+                      <a:solidFill>
+                        <a:schemeClr val="tx1"/>
+                      </a:solidFill>
+                    </a:ln>
+                    <a:effectLst>
+                      <a:outerShdw blurRad="50800" dist="38100" dir="2700000" algn="tl" rotWithShape="0">
+                        <a:prstClr val="black">
+                          <a:alpha val="40000"/>
+                        </a:prstClr>
+                      </a:outerShdw>
+                    </a:effectLst>
+                  </pic:spPr>
+                </pic:pic>
+              </a:graphicData>
+            </a:graphic>
+          </wp:inline>
+        </w:drawing>
+      </w:r>
+    </w:p>
+    <w:p>
+      <w:pPr>
+        <w:numPr>
+          <w:ilvl w:val="1"/>
+          <w:numId w:val="2"/>
+        </w:numPr>
+        <w:ind w:left="1440" w:leftChars="0" w:hanging="360" w:firstLineChars="0"/>
+        <w:rPr>
+          <w:rFonts w:hint="default"/>
+          <w:lang w:val="en-US"/>
+        </w:rPr>
+      </w:pPr>
+      <w:r>
+        <w:rPr>
+          <w:rFonts w:hint="default"/>
+          <w:lang w:val="en-US"/>
+        </w:rPr>
+        <w:t>Click on Scheduled Refresh and turn it on.</w:t>
+      </w:r>
+      <w:r>
+        <w:rPr>
+          <w:rFonts w:hint="default"/>
+          <w:lang w:val="en-US"/>
+        </w:rPr>
+        <w:br w:type="textWrapping"/>
+      </w:r>
+      <w:r>
+        <w:rPr>
+          <w:rFonts w:hint="default"/>
+          <w:lang w:val="en-US"/>
+        </w:rPr>
+        <w:br w:type="textWrapping"/>
+      </w:r>
+      <w:r>
+        <w:drawing>
+          <wp:inline distT="0" distB="0" distL="114300" distR="114300">
+            <wp:extent cx="3504565" cy="3114040"/>
+            <wp:effectExtent l="25400" t="25400" r="89535" b="80010"/>
+            <wp:docPr id="39" name="Picture 7"/>
+            <wp:cNvGraphicFramePr>
+              <a:graphicFrameLocks xmlns:a="http://schemas.openxmlformats.org/drawingml/2006/main" noChangeAspect="1"/>
+            </wp:cNvGraphicFramePr>
+            <a:graphic xmlns:a="http://schemas.openxmlformats.org/drawingml/2006/main">
+              <a:graphicData uri="http://schemas.openxmlformats.org/drawingml/2006/picture">
+                <pic:pic xmlns:pic="http://schemas.openxmlformats.org/drawingml/2006/picture">
+                  <pic:nvPicPr>
+                    <pic:cNvPr id="39" name="Picture 7"/>
+                    <pic:cNvPicPr>
+                      <a:picLocks noChangeAspect="1"/>
+                    </pic:cNvPicPr>
+                  </pic:nvPicPr>
+                  <pic:blipFill>
+                    <a:blip r:embed="rId36"/>
+                    <a:stretch>
+                      <a:fillRect/>
+                    </a:stretch>
+                  </pic:blipFill>
+                  <pic:spPr>
+                    <a:xfrm>
+                      <a:off x="0" y="0"/>
+                      <a:ext cx="3504565" cy="3114040"/>
+                    </a:xfrm>
+                    <a:prstGeom prst="rect">
+                      <a:avLst/>
+                    </a:prstGeom>
+                    <a:noFill/>
+                    <a:ln w="9525">
+                      <a:solidFill>
+                        <a:schemeClr val="tx1"/>
+                      </a:solidFill>
+                    </a:ln>
+                    <a:effectLst>
+                      <a:outerShdw blurRad="50800" dist="38100" dir="2700000" algn="tl" rotWithShape="0">
+                        <a:prstClr val="black">
+                          <a:alpha val="40000"/>
+                        </a:prstClr>
+                      </a:outerShdw>
+                    </a:effectLst>
+                  </pic:spPr>
+                </pic:pic>
+              </a:graphicData>
+            </a:graphic>
+          </wp:inline>
+        </w:drawing>
+      </w:r>
+      <w:r>
+        <w:rPr>
+          <w:rFonts w:hint="default"/>
+          <w:lang w:val="en-US"/>
+        </w:rPr>
+        <w:t xml:space="preserve"> </w:t>
+      </w:r>
+    </w:p>
+    <w:p>
+      <w:pPr>
+        <w:numPr>
+          <w:ilvl w:val="1"/>
+          <w:numId w:val="2"/>
+        </w:numPr>
+        <w:ind w:left="1440" w:leftChars="0" w:hanging="360" w:firstLineChars="0"/>
+        <w:rPr>
+          <w:rFonts w:hint="default"/>
+          <w:lang w:val="en-US"/>
+        </w:rPr>
+      </w:pPr>
+      <w:r>
+        <w:rPr>
+          <w:rFonts w:hint="default"/>
+          <w:lang w:val="en-US"/>
+        </w:rPr>
+        <w:t xml:space="preserve">Choose the schedule as per the requirement. You can click on </w:t>
+      </w:r>
+      <w:r>
+        <w:rPr>
+          <w:rFonts w:hint="default"/>
+          <w:b/>
+          <w:bCs/>
+          <w:lang w:val="en-US"/>
+        </w:rPr>
+        <w:t xml:space="preserve">Add Another Time </w:t>
+      </w:r>
+      <w:r>
+        <w:rPr>
+          <w:rFonts w:hint="default"/>
+          <w:b w:val="0"/>
+          <w:bCs w:val="0"/>
+          <w:lang w:val="en-US"/>
+        </w:rPr>
+        <w:t>to specify at what time you want the refresh to trigger.</w:t>
+      </w:r>
+    </w:p>
+    <w:p>
+      <w:pPr>
+        <w:numPr>
+          <w:ilvl w:val="1"/>
+          <w:numId w:val="2"/>
+        </w:numPr>
+        <w:ind w:left="1440" w:leftChars="0" w:hanging="360" w:firstLineChars="0"/>
+        <w:rPr>
+          <w:rFonts w:hint="default"/>
+          <w:lang w:val="en-US"/>
+        </w:rPr>
+      </w:pPr>
+      <w:r>
+        <w:rPr>
+          <w:rFonts w:hint="default"/>
+          <w:b w:val="0"/>
+          <w:bCs w:val="0"/>
+          <w:lang w:val="en-US"/>
+        </w:rPr>
+        <w:t xml:space="preserve">Click on </w:t>
+      </w:r>
+      <w:r>
+        <w:rPr>
+          <w:rFonts w:hint="default"/>
+          <w:b/>
+          <w:bCs/>
+          <w:lang w:val="en-US"/>
+        </w:rPr>
+        <w:t>Apply</w:t>
+      </w:r>
+      <w:r>
+        <w:rPr>
+          <w:rFonts w:hint="default"/>
+          <w:b w:val="0"/>
+          <w:bCs w:val="0"/>
+          <w:lang w:val="en-US"/>
+        </w:rPr>
+        <w:t xml:space="preserve"> when you have set the refresh time or schedule.</w:t>
+      </w:r>
+      <w:r>
+        <w:rPr>
+          <w:rFonts w:hint="default"/>
+          <w:lang w:val="en-US"/>
+        </w:rPr>
+        <w:br w:type="textWrapping"/>
+      </w:r>
+      <w:r>
+        <w:rPr>
+          <w:rFonts w:hint="default"/>
+          <w:lang w:val="en-US"/>
+        </w:rPr>
+        <w:br w:type="textWrapping"/>
+      </w:r>
+      <w:r>
+        <w:rPr>
+          <w:rFonts w:hint="default"/>
+          <w:b/>
+          <w:bCs/>
+          <w:lang w:val="en-US"/>
+        </w:rPr>
         <w:t>Note:</w:t>
       </w:r>
       <w:r>
@@ -4604,7 +5827,7 @@
           <w:rFonts w:hint="default"/>
           <w:lang w:val="en-US"/>
         </w:rPr>
-        <w:t xml:space="preserve"> Data in report is updated every 3 Hours at minimum.</w:t>
+        <w:t xml:space="preserve"> Only 8 refreshes are allowed for Power BI Pro License.</w:t>
       </w:r>
     </w:p>
     <w:p>

</xml_diff>